<commit_message>
Accept Jeff's edits and construct V3
</commit_message>
<xml_diff>
--- a/proposal/SIOP 2020 R Master Tutorial Proposal - Text Analytics_D3.docx
+++ b/proposal/SIOP 2020 R Master Tutorial Proposal - Text Analytics_D3.docx
@@ -438,7 +438,6 @@
           <w:rFonts w:ascii="Times New Roman" w:eastAsia="Times New Roman" w:hAnsi="Times New Roman" w:cs="Times New Roman"/>
         </w:rPr>
       </w:pPr>
-      <w:commentRangeStart w:id="0"/>
       <w:r>
         <w:rPr>
           <w:rFonts w:ascii="Times New Roman" w:eastAsia="Times New Roman" w:hAnsi="Times New Roman" w:cs="Times New Roman"/>
@@ -652,13 +651,6 @@
           <w:rFonts w:ascii="Times New Roman" w:eastAsia="Times New Roman" w:hAnsi="Times New Roman" w:cs="Times New Roman"/>
         </w:rPr>
         <w:t>). These packages, just like R itself, are free of charge.</w:t>
-      </w:r>
-      <w:commentRangeEnd w:id="0"/>
-      <w:r>
-        <w:rPr>
-          <w:rStyle w:val="CommentReference"/>
-        </w:rPr>
-        <w:commentReference w:id="0"/>
       </w:r>
     </w:p>
     <w:p>
@@ -831,8 +823,8 @@
       <w:pPr>
         <w:spacing w:after="120" w:line="480" w:lineRule="auto"/>
       </w:pPr>
-      <w:bookmarkStart w:id="1" w:name="_gjdgxs" w:colFirst="0" w:colLast="0"/>
-      <w:bookmarkEnd w:id="1"/>
+      <w:bookmarkStart w:id="0" w:name="_gjdgxs" w:colFirst="0" w:colLast="0"/>
+      <w:bookmarkEnd w:id="0"/>
       <w:r>
         <w:rPr>
           <w:rFonts w:ascii="Times New Roman" w:eastAsia="Times New Roman" w:hAnsi="Times New Roman" w:cs="Times New Roman"/>
@@ -1240,14 +1232,8 @@
         </w:rPr>
         <w:t xml:space="preserve"> (e.g., Fellows, 2018; Lang</w:t>
       </w:r>
-      <w:del w:id="2" w:author="Jeff Jones" w:date="2019-08-16T10:29:00Z">
-        <w:r>
-          <w:rPr>
-            <w:rFonts w:ascii="Times New Roman" w:eastAsia="Times New Roman" w:hAnsi="Times New Roman" w:cs="Times New Roman"/>
-          </w:rPr>
-          <w:delText xml:space="preserve"> </w:delText>
-        </w:r>
-      </w:del>
+      <w:bookmarkStart w:id="1" w:name="_GoBack"/>
+      <w:bookmarkEnd w:id="1"/>
       <w:r>
         <w:rPr>
           <w:rFonts w:ascii="Times New Roman" w:eastAsia="Times New Roman" w:hAnsi="Times New Roman" w:cs="Times New Roman"/>
@@ -1291,7 +1277,6 @@
           <w:rFonts w:ascii="Times New Roman" w:eastAsia="Times New Roman" w:hAnsi="Times New Roman" w:cs="Times New Roman"/>
         </w:rPr>
       </w:pPr>
-      <w:commentRangeStart w:id="3"/>
       <w:r>
         <w:rPr>
           <w:rFonts w:ascii="Times New Roman" w:eastAsia="Times New Roman" w:hAnsi="Times New Roman" w:cs="Times New Roman"/>
@@ -1331,13 +1316,6 @@
           <w:rFonts w:ascii="Times New Roman" w:eastAsia="Times New Roman" w:hAnsi="Times New Roman" w:cs="Times New Roman"/>
         </w:rPr>
         <w:t>, Chen et al., 2018) to predict Glassdoor ratings using the words and n-grams in individual comments. These models can be useful when trying to predict employee engagement and voluntary turnover rates (which can have obvious negative financial effects for individual companies). Although our example relates to Glassdoor comments, any unstructured text corpus can be processed in similar steps.</w:t>
-      </w:r>
-      <w:commentRangeEnd w:id="3"/>
-      <w:r>
-        <w:rPr>
-          <w:rStyle w:val="CommentReference"/>
-        </w:rPr>
-        <w:commentReference w:id="3"/>
       </w:r>
     </w:p>
     <w:p>
@@ -1366,7 +1344,7 @@
         </w:rPr>
         <w:t xml:space="preserve">encouraged to bring laptops and to have downloaded the materials ahead of time. For those who wish to follow along, we will make available all materials and R scripts at </w:t>
       </w:r>
-      <w:hyperlink r:id="rId11" w:history="1">
+      <w:hyperlink r:id="rId8" w:history="1">
         <w:r>
           <w:rPr>
             <w:rStyle w:val="Hyperlink"/>
@@ -1528,28 +1506,119 @@
           <w:rFonts w:ascii="Times New Roman" w:eastAsia="Times New Roman" w:hAnsi="Times New Roman" w:cs="Times New Roman"/>
           <w:bCs/>
         </w:rPr>
-        <w:t xml:space="preserve"> of Glassdoor comments, one would not learn much about individual feelings toward a company. In fact, keeping the word “the” as a token would risk overshadowing the importance of other, more useful, words, and adding extraneous variance in predictive models. Words that are very common and are typically ignored when inferring meaning from a statement, such as “the”, are called </w:t>
-      </w:r>
-      <w:commentRangeStart w:id="4"/>
+        <w:t xml:space="preserve"> of Glassdoor comments, one would not learn much about individual feelings toward a company. In fact, keeping the word “the” as a token would risk overshadowing the importance of other, more useful, words, and adding extraneous variance in predictive models. Words that are very common and are typically ignored when inferring meaning from a statement, such as “the”, are called “stop words”. Various languages have different sets of stop words</w:t>
+      </w:r>
       <w:r>
         <w:rPr>
           <w:rFonts w:ascii="Times New Roman" w:eastAsia="Times New Roman" w:hAnsi="Times New Roman" w:cs="Times New Roman"/>
           <w:bCs/>
         </w:rPr>
-        <w:t>“stop words”. Various languages have different sets of stop words</w:t>
+        <w:t>, and</w:t>
       </w:r>
       <w:r>
         <w:rPr>
           <w:rFonts w:ascii="Times New Roman" w:eastAsia="Times New Roman" w:hAnsi="Times New Roman" w:cs="Times New Roman"/>
           <w:bCs/>
         </w:rPr>
-        <w:t>, and</w:t>
+        <w:t xml:space="preserve"> </w:t>
       </w:r>
       <w:r>
         <w:rPr>
           <w:rFonts w:ascii="Times New Roman" w:eastAsia="Times New Roman" w:hAnsi="Times New Roman" w:cs="Times New Roman"/>
           <w:bCs/>
         </w:rPr>
+        <w:t xml:space="preserve">R packages such as </w:t>
+      </w:r>
+      <w:proofErr w:type="spellStart"/>
+      <w:r>
+        <w:rPr>
+          <w:rFonts w:ascii="Times New Roman" w:eastAsia="Times New Roman" w:hAnsi="Times New Roman" w:cs="Times New Roman"/>
+          <w:bCs/>
+        </w:rPr>
+        <w:t>stopwords</w:t>
+      </w:r>
+      <w:proofErr w:type="spellEnd"/>
+      <w:r>
+        <w:rPr>
+          <w:rFonts w:ascii="Times New Roman" w:eastAsia="Times New Roman" w:hAnsi="Times New Roman" w:cs="Times New Roman"/>
+          <w:bCs/>
+        </w:rPr>
+        <w:t xml:space="preserve"> (Benoit, </w:t>
+      </w:r>
+      <w:proofErr w:type="spellStart"/>
+      <w:r>
+        <w:rPr>
+          <w:rFonts w:ascii="Times New Roman" w:eastAsia="Times New Roman" w:hAnsi="Times New Roman" w:cs="Times New Roman"/>
+          <w:bCs/>
+        </w:rPr>
+        <w:t>Muhr</w:t>
+      </w:r>
+      <w:proofErr w:type="spellEnd"/>
+      <w:r>
+        <w:rPr>
+          <w:rFonts w:ascii="Times New Roman" w:eastAsia="Times New Roman" w:hAnsi="Times New Roman" w:cs="Times New Roman"/>
+          <w:bCs/>
+        </w:rPr>
+        <w:t xml:space="preserve">, and Watanabe, 2019) or </w:t>
+      </w:r>
+      <w:r>
+        <w:rPr>
+          <w:rFonts w:ascii="Times New Roman" w:eastAsia="Times New Roman" w:hAnsi="Times New Roman" w:cs="Times New Roman"/>
+          <w:bCs/>
+        </w:rPr>
+        <w:t>tm (</w:t>
+      </w:r>
+      <w:proofErr w:type="spellStart"/>
+      <w:r>
+        <w:rPr>
+          <w:rFonts w:ascii="Times New Roman" w:eastAsia="Times New Roman" w:hAnsi="Times New Roman" w:cs="Times New Roman"/>
+          <w:bCs/>
+        </w:rPr>
+        <w:t>Feinerer</w:t>
+      </w:r>
+      <w:proofErr w:type="spellEnd"/>
+      <w:r>
+        <w:rPr>
+          <w:rFonts w:ascii="Times New Roman" w:eastAsia="Times New Roman" w:hAnsi="Times New Roman" w:cs="Times New Roman"/>
+          <w:bCs/>
+        </w:rPr>
+        <w:t xml:space="preserve"> and </w:t>
+      </w:r>
+      <w:proofErr w:type="spellStart"/>
+      <w:r>
+        <w:rPr>
+          <w:rFonts w:ascii="Times New Roman" w:eastAsia="Times New Roman" w:hAnsi="Times New Roman" w:cs="Times New Roman"/>
+          <w:bCs/>
+        </w:rPr>
+        <w:t>Hornik</w:t>
+      </w:r>
+      <w:proofErr w:type="spellEnd"/>
+      <w:r>
+        <w:rPr>
+          <w:rFonts w:ascii="Times New Roman" w:eastAsia="Times New Roman" w:hAnsi="Times New Roman" w:cs="Times New Roman"/>
+          <w:bCs/>
+        </w:rPr>
+        <w:t xml:space="preserve">, 2018) have functions to remove </w:t>
+      </w:r>
+      <w:r>
+        <w:rPr>
+          <w:rFonts w:ascii="Times New Roman" w:eastAsia="Times New Roman" w:hAnsi="Times New Roman" w:cs="Times New Roman"/>
+          <w:bCs/>
+        </w:rPr>
+        <w:t xml:space="preserve">these </w:t>
+      </w:r>
+      <w:r>
+        <w:rPr>
+          <w:rFonts w:ascii="Times New Roman" w:eastAsia="Times New Roman" w:hAnsi="Times New Roman" w:cs="Times New Roman"/>
+          <w:bCs/>
+        </w:rPr>
+        <w:t>stop</w:t>
+      </w:r>
+      <w:r>
+        <w:rPr>
+          <w:rFonts w:ascii="Times New Roman" w:eastAsia="Times New Roman" w:hAnsi="Times New Roman" w:cs="Times New Roman"/>
+          <w:bCs/>
+        </w:rPr>
         <w:t xml:space="preserve"> </w:t>
       </w:r>
       <w:r>
@@ -1557,161 +1626,65 @@
           <w:rFonts w:ascii="Times New Roman" w:eastAsia="Times New Roman" w:hAnsi="Times New Roman" w:cs="Times New Roman"/>
           <w:bCs/>
         </w:rPr>
-        <w:t xml:space="preserve">R packages such as </w:t>
-      </w:r>
-      <w:proofErr w:type="spellStart"/>
+        <w:t>word</w:t>
+      </w:r>
       <w:r>
         <w:rPr>
           <w:rFonts w:ascii="Times New Roman" w:eastAsia="Times New Roman" w:hAnsi="Times New Roman" w:cs="Times New Roman"/>
           <w:bCs/>
         </w:rPr>
-        <w:t>stopwords</w:t>
-      </w:r>
-      <w:proofErr w:type="spellEnd"/>
+        <w:t>s</w:t>
+      </w:r>
       <w:r>
         <w:rPr>
           <w:rFonts w:ascii="Times New Roman" w:eastAsia="Times New Roman" w:hAnsi="Times New Roman" w:cs="Times New Roman"/>
           <w:bCs/>
         </w:rPr>
-        <w:t xml:space="preserve"> (Benoit, </w:t>
-      </w:r>
-      <w:proofErr w:type="spellStart"/>
+        <w:t>.</w:t>
+      </w:r>
       <w:r>
         <w:rPr>
           <w:rFonts w:ascii="Times New Roman" w:eastAsia="Times New Roman" w:hAnsi="Times New Roman" w:cs="Times New Roman"/>
           <w:bCs/>
         </w:rPr>
-        <w:t>Muhr</w:t>
-      </w:r>
-      <w:proofErr w:type="spellEnd"/>
-      <w:r>
+        <w:t xml:space="preserve"> Certain professional disciplines also have very common words that add little value for analyses. These discipline-specific stop words should also be removed as part of the data cleaning step.</w:t>
+      </w:r>
+    </w:p>
+    <w:p>
+      <w:pPr>
+        <w:spacing w:after="120" w:line="480" w:lineRule="auto"/>
         <w:rPr>
           <w:rFonts w:ascii="Times New Roman" w:eastAsia="Times New Roman" w:hAnsi="Times New Roman" w:cs="Times New Roman"/>
           <w:bCs/>
         </w:rPr>
-        <w:t xml:space="preserve">, and Watanabe, 2019) or </w:t>
-      </w:r>
+      </w:pPr>
       <w:r>
         <w:rPr>
           <w:rFonts w:ascii="Times New Roman" w:eastAsia="Times New Roman" w:hAnsi="Times New Roman" w:cs="Times New Roman"/>
           <w:bCs/>
         </w:rPr>
-        <w:t>tm (</w:t>
-      </w:r>
-      <w:proofErr w:type="spellStart"/>
+        <w:tab/>
+      </w:r>
       <w:r>
         <w:rPr>
           <w:rFonts w:ascii="Times New Roman" w:eastAsia="Times New Roman" w:hAnsi="Times New Roman" w:cs="Times New Roman"/>
           <w:bCs/>
         </w:rPr>
-        <w:t>Feinerer</w:t>
-      </w:r>
-      <w:proofErr w:type="spellEnd"/>
+        <w:t>Stop</w:t>
+      </w:r>
       <w:r>
         <w:rPr>
           <w:rFonts w:ascii="Times New Roman" w:eastAsia="Times New Roman" w:hAnsi="Times New Roman" w:cs="Times New Roman"/>
           <w:bCs/>
         </w:rPr>
-        <w:t xml:space="preserve"> and </w:t>
-      </w:r>
-      <w:proofErr w:type="spellStart"/>
+        <w:t xml:space="preserve"> </w:t>
+      </w:r>
       <w:r>
         <w:rPr>
           <w:rFonts w:ascii="Times New Roman" w:eastAsia="Times New Roman" w:hAnsi="Times New Roman" w:cs="Times New Roman"/>
           <w:bCs/>
         </w:rPr>
-        <w:t>Hornik</w:t>
-      </w:r>
-      <w:proofErr w:type="spellEnd"/>
-      <w:r>
-        <w:rPr>
-          <w:rFonts w:ascii="Times New Roman" w:eastAsia="Times New Roman" w:hAnsi="Times New Roman" w:cs="Times New Roman"/>
-          <w:bCs/>
-        </w:rPr>
-        <w:t xml:space="preserve">, 2018) have functions to remove </w:t>
-      </w:r>
-      <w:r>
-        <w:rPr>
-          <w:rFonts w:ascii="Times New Roman" w:eastAsia="Times New Roman" w:hAnsi="Times New Roman" w:cs="Times New Roman"/>
-          <w:bCs/>
-        </w:rPr>
-        <w:t xml:space="preserve">these </w:t>
-      </w:r>
-      <w:proofErr w:type="spellStart"/>
-      <w:r>
-        <w:rPr>
-          <w:rFonts w:ascii="Times New Roman" w:eastAsia="Times New Roman" w:hAnsi="Times New Roman" w:cs="Times New Roman"/>
-          <w:bCs/>
-        </w:rPr>
-        <w:t>stopword</w:t>
-      </w:r>
-      <w:r>
-        <w:rPr>
-          <w:rFonts w:ascii="Times New Roman" w:eastAsia="Times New Roman" w:hAnsi="Times New Roman" w:cs="Times New Roman"/>
-          <w:bCs/>
-        </w:rPr>
-        <w:t>s</w:t>
-      </w:r>
-      <w:proofErr w:type="spellEnd"/>
-      <w:r>
-        <w:rPr>
-          <w:rFonts w:ascii="Times New Roman" w:eastAsia="Times New Roman" w:hAnsi="Times New Roman" w:cs="Times New Roman"/>
-          <w:bCs/>
-        </w:rPr>
-        <w:t>.</w:t>
-      </w:r>
-      <w:r>
-        <w:rPr>
-          <w:rFonts w:ascii="Times New Roman" w:eastAsia="Times New Roman" w:hAnsi="Times New Roman" w:cs="Times New Roman"/>
-          <w:bCs/>
-        </w:rPr>
-        <w:t xml:space="preserve"> </w:t>
-      </w:r>
-      <w:commentRangeEnd w:id="4"/>
-      <w:r>
-        <w:rPr>
-          <w:rStyle w:val="CommentReference"/>
-        </w:rPr>
-        <w:commentReference w:id="4"/>
-      </w:r>
-      <w:r>
-        <w:rPr>
-          <w:rFonts w:ascii="Times New Roman" w:eastAsia="Times New Roman" w:hAnsi="Times New Roman" w:cs="Times New Roman"/>
-          <w:bCs/>
-        </w:rPr>
-        <w:t>Certain professional disciplines also have very common words that add little value for analyses. These discipline-specific stop words should also be removed as part of the data cleaning step.</w:t>
-      </w:r>
-    </w:p>
-    <w:p>
-      <w:pPr>
-        <w:spacing w:after="120" w:line="480" w:lineRule="auto"/>
-        <w:rPr>
-          <w:rFonts w:ascii="Times New Roman" w:eastAsia="Times New Roman" w:hAnsi="Times New Roman" w:cs="Times New Roman"/>
-          <w:bCs/>
-        </w:rPr>
-      </w:pPr>
-      <w:r>
-        <w:rPr>
-          <w:rFonts w:ascii="Times New Roman" w:eastAsia="Times New Roman" w:hAnsi="Times New Roman" w:cs="Times New Roman"/>
-          <w:bCs/>
-        </w:rPr>
-        <w:tab/>
-      </w:r>
-      <w:proofErr w:type="spellStart"/>
-      <w:r>
-        <w:rPr>
-          <w:rFonts w:ascii="Times New Roman" w:eastAsia="Times New Roman" w:hAnsi="Times New Roman" w:cs="Times New Roman"/>
-          <w:bCs/>
-        </w:rPr>
-        <w:t>Stopwords</w:t>
-      </w:r>
-      <w:proofErr w:type="spellEnd"/>
-      <w:r>
-        <w:rPr>
-          <w:rFonts w:ascii="Times New Roman" w:eastAsia="Times New Roman" w:hAnsi="Times New Roman" w:cs="Times New Roman"/>
-          <w:bCs/>
-        </w:rPr>
-        <w:t xml:space="preserve"> are not the only token feature adding additional variance to text. Language is filled with inbuilt operators to take text and change the </w:t>
+        <w:t xml:space="preserve">words are not the only token feature adding additional variance to text. Language is filled with inbuilt operators to take text and change the </w:t>
       </w:r>
       <w:r>
         <w:rPr>
@@ -2896,7 +2869,7 @@
         </w:rPr>
         <w:t xml:space="preserve">Email: </w:t>
       </w:r>
-      <w:hyperlink r:id="rId12" w:history="1">
+      <w:hyperlink r:id="rId9" w:history="1">
         <w:r>
           <w:rPr>
             <w:rStyle w:val="Hyperlink"/>
@@ -3565,7 +3538,7 @@
         </w:rPr>
         <w:t xml:space="preserve">Cass, S. (2018). The 2018 top programming languages. Retrieved August 29, 2018, from </w:t>
       </w:r>
-      <w:hyperlink r:id="rId13" w:history="1">
+      <w:hyperlink r:id="rId10" w:history="1">
         <w:r>
           <w:rPr>
             <w:rStyle w:val="Hyperlink"/>
@@ -4228,7 +4201,7 @@
         </w:rPr>
         <w:t xml:space="preserve">, D. (n.d.). Sentiment analysis: What is sentiment analysis. Retrieved August 14, 2019, from </w:t>
       </w:r>
-      <w:hyperlink r:id="rId14" w:history="1">
+      <w:hyperlink r:id="rId11" w:history="1">
         <w:r>
           <w:rPr>
             <w:rFonts w:ascii="Times New Roman" w:eastAsia="Times New Roman" w:hAnsi="Times New Roman" w:cs="Times New Roman"/>
@@ -4443,7 +4416,7 @@
         </w:rPr>
         <w:t xml:space="preserve">August 14, 2019, from </w:t>
       </w:r>
-      <w:hyperlink r:id="rId15" w:history="1">
+      <w:hyperlink r:id="rId12" w:history="1">
         <w:r>
           <w:rPr>
             <w:rFonts w:ascii="Times New Roman" w:eastAsia="Times New Roman" w:hAnsi="Times New Roman" w:cs="Times New Roman"/>
@@ -4502,7 +4475,7 @@
         </w:rPr>
         <w:t xml:space="preserve">Porter, M. (2001). Snowball. Retrieved August 14, 2019 from </w:t>
       </w:r>
-      <w:hyperlink r:id="rId16" w:history="1">
+      <w:hyperlink r:id="rId13" w:history="1">
         <w:r>
           <w:rPr>
             <w:rStyle w:val="Hyperlink"/>
@@ -4777,7 +4750,7 @@
         </w:rPr>
         <w:t xml:space="preserve">. Retried August 13, 2019, from </w:t>
       </w:r>
-      <w:hyperlink r:id="rId17" w:history="1">
+      <w:hyperlink r:id="rId14" w:history="1">
         <w:r>
           <w:rPr>
             <w:rStyle w:val="Hyperlink"/>
@@ -5056,7 +5029,7 @@
       <w:r>
         <w:t xml:space="preserve">Email: </w:t>
       </w:r>
-      <w:hyperlink r:id="rId18" w:history="1">
+      <w:hyperlink r:id="rId15" w:history="1">
         <w:r>
           <w:rPr>
             <w:rStyle w:val="Hyperlink"/>
@@ -5620,7 +5593,7 @@
         <w:spacing w:after="0" w:line="240" w:lineRule="auto"/>
         <w:ind w:firstLine="720"/>
       </w:pPr>
-      <w:hyperlink r:id="rId19" w:history="1">
+      <w:hyperlink r:id="rId16" w:history="1">
         <w:r>
           <w:rPr>
             <w:rStyle w:val="Hyperlink"/>
@@ -6935,6 +6908,316 @@
           <w:lang w:eastAsia="ja-JP"/>
         </w:rPr>
       </w:pPr>
+      <w:hyperlink r:id="rId17" w:history="1">
+        <w:r>
+          <w:rPr>
+            <w:rStyle w:val="Hyperlink"/>
+          </w:rPr>
+          <w:t>http://www.kornferry.com/technical-manuals</w:t>
+        </w:r>
+      </w:hyperlink>
+    </w:p>
+    <w:p>
+      <w:pPr>
+        <w:widowControl w:val="0"/>
+        <w:autoSpaceDE w:val="0"/>
+        <w:autoSpaceDN w:val="0"/>
+        <w:adjustRightInd w:val="0"/>
+        <w:spacing w:after="0" w:line="240" w:lineRule="auto"/>
+        <w:contextualSpacing/>
+      </w:pPr>
+      <w:r>
+        <w:lastRenderedPageBreak/>
+        <w:t xml:space="preserve">Blazek, E. S., Jones, J. A., Lewis, J. L, &amp; Orr, J. E. (2016). Predicting financial gains. </w:t>
+      </w:r>
+    </w:p>
+    <w:p>
+      <w:pPr>
+        <w:widowControl w:val="0"/>
+        <w:autoSpaceDE w:val="0"/>
+        <w:autoSpaceDN w:val="0"/>
+        <w:adjustRightInd w:val="0"/>
+        <w:spacing w:after="0" w:line="240" w:lineRule="auto"/>
+        <w:ind w:firstLine="720"/>
+        <w:contextualSpacing/>
+      </w:pPr>
+      <w:r>
+        <w:t>Korn Ferry Institute, Korn Ferry.</w:t>
+      </w:r>
+    </w:p>
+    <w:p>
+      <w:pPr>
+        <w:widowControl w:val="0"/>
+        <w:autoSpaceDE w:val="0"/>
+        <w:autoSpaceDN w:val="0"/>
+        <w:adjustRightInd w:val="0"/>
+        <w:spacing w:after="0" w:line="240" w:lineRule="auto"/>
+        <w:contextualSpacing/>
+      </w:pPr>
+      <w:r>
+        <w:t xml:space="preserve">Blazek, E. S., Jones, J. A., Lewis, J. L, &amp; Orr, J. E. (2016). Leading indicators. Korn </w:t>
+      </w:r>
+    </w:p>
+    <w:p>
+      <w:pPr>
+        <w:widowControl w:val="0"/>
+        <w:autoSpaceDE w:val="0"/>
+        <w:autoSpaceDN w:val="0"/>
+        <w:adjustRightInd w:val="0"/>
+        <w:spacing w:after="0" w:line="240" w:lineRule="auto"/>
+        <w:ind w:firstLine="720"/>
+        <w:contextualSpacing/>
+      </w:pPr>
+      <w:r>
+        <w:t>Ferry Institute, Korn Ferry.</w:t>
+      </w:r>
+    </w:p>
+    <w:p>
+      <w:pPr>
+        <w:widowControl w:val="0"/>
+        <w:autoSpaceDE w:val="0"/>
+        <w:autoSpaceDN w:val="0"/>
+        <w:adjustRightInd w:val="0"/>
+        <w:spacing w:after="0" w:line="240" w:lineRule="auto"/>
+        <w:contextualSpacing/>
+      </w:pPr>
+      <w:r>
+        <w:t xml:space="preserve">Blazek, E. S., Jones, J. A., Lewis, J. L, &amp; Orr, J. E. (2016). Korn Ferry simulations-based </w:t>
+      </w:r>
+    </w:p>
+    <w:p>
+      <w:pPr>
+        <w:widowControl w:val="0"/>
+        <w:autoSpaceDE w:val="0"/>
+        <w:autoSpaceDN w:val="0"/>
+        <w:adjustRightInd w:val="0"/>
+        <w:spacing w:after="0" w:line="240" w:lineRule="auto"/>
+        <w:ind w:firstLine="720"/>
+        <w:contextualSpacing/>
+      </w:pPr>
+      <w:r>
+        <w:t xml:space="preserve">assessments predict CEO success: CEO outcomes research technical paper. Korn </w:t>
+      </w:r>
+    </w:p>
+    <w:p>
+      <w:pPr>
+        <w:widowControl w:val="0"/>
+        <w:autoSpaceDE w:val="0"/>
+        <w:autoSpaceDN w:val="0"/>
+        <w:adjustRightInd w:val="0"/>
+        <w:spacing w:after="0" w:line="240" w:lineRule="auto"/>
+        <w:ind w:firstLine="720"/>
+        <w:contextualSpacing/>
+      </w:pPr>
+      <w:r>
+        <w:t>Ferry Institute, Korn Ferry.</w:t>
+      </w:r>
+    </w:p>
+    <w:p>
+      <w:pPr>
+        <w:spacing w:after="0" w:line="240" w:lineRule="auto"/>
+      </w:pPr>
+      <w:r>
+        <w:t xml:space="preserve">Dai, G., Davies, S., Goff, M., Jones J. A., </w:t>
+      </w:r>
+      <w:proofErr w:type="spellStart"/>
+      <w:r>
+        <w:t>D’Mello</w:t>
+      </w:r>
+      <w:proofErr w:type="spellEnd"/>
+      <w:r>
+        <w:t xml:space="preserve">, S., Orr, J. E., </w:t>
+      </w:r>
+      <w:proofErr w:type="spellStart"/>
+      <w:r>
+        <w:t>Storfer</w:t>
+      </w:r>
+      <w:proofErr w:type="spellEnd"/>
+      <w:r>
+        <w:t xml:space="preserve">, P., &amp; Tang, K. </w:t>
+      </w:r>
+    </w:p>
+    <w:p>
+      <w:pPr>
+        <w:spacing w:after="0" w:line="240" w:lineRule="auto"/>
+        <w:ind w:left="720"/>
+      </w:pPr>
+      <w:r>
+        <w:t xml:space="preserve">Y. (2014). Korn Ferry Leadership Architect: Research guide and technical manual. Version 14.2a—01/2016. </w:t>
+      </w:r>
+      <w:hyperlink r:id="rId18" w:history="1">
+        <w:r>
+          <w:rPr>
+            <w:rStyle w:val="Hyperlink"/>
+          </w:rPr>
+          <w:t>http://www.kornferry.com/technical-manuals</w:t>
+        </w:r>
+      </w:hyperlink>
+    </w:p>
+    <w:p>
+      <w:pPr>
+        <w:spacing w:after="0" w:line="240" w:lineRule="auto"/>
+        <w:contextualSpacing/>
+      </w:pPr>
+      <w:r>
+        <w:t xml:space="preserve">Jones. J. A. &amp; Waller, N. G. (2013). The normal-theory and asymptotic distribution-free </w:t>
+      </w:r>
+    </w:p>
+    <w:p>
+      <w:pPr>
+        <w:spacing w:after="0" w:line="240" w:lineRule="auto"/>
+        <w:ind w:firstLine="720"/>
+        <w:contextualSpacing/>
+      </w:pPr>
+      <w:r>
+        <w:t>(ADF) covariance matrix of standardized r</w:t>
+      </w:r>
+      <w:r>
+        <w:t>egre</w:t>
+      </w:r>
+      <w:r>
+        <w:t xml:space="preserve">ssion coefficients: Theoretical </w:t>
+      </w:r>
+    </w:p>
+    <w:p>
+      <w:pPr>
+        <w:spacing w:after="0" w:line="240" w:lineRule="auto"/>
+        <w:ind w:firstLine="720"/>
+        <w:contextualSpacing/>
+      </w:pPr>
+      <w:r>
+        <w:t>extensions and finite sample b</w:t>
+      </w:r>
+      <w:r>
+        <w:t xml:space="preserve">ehavior. Technical Report 052513. University of </w:t>
+      </w:r>
+    </w:p>
+    <w:p>
+      <w:pPr>
+        <w:spacing w:after="0" w:line="240" w:lineRule="auto"/>
+        <w:ind w:firstLine="720"/>
+        <w:contextualSpacing/>
+      </w:pPr>
+      <w:r>
+        <w:t>Minnesota, Twin Cities.</w:t>
+      </w:r>
+      <w:r>
+        <w:t xml:space="preserve"> </w:t>
+      </w:r>
+    </w:p>
+    <w:p>
+      <w:pPr>
+        <w:spacing w:after="0" w:line="240" w:lineRule="auto"/>
+        <w:ind w:firstLine="720"/>
+        <w:contextualSpacing/>
+      </w:pPr>
+      <w:r>
+        <w:t>http://www.psych.umn.edu/faculty/waller/downloads/techreports/TR052913.pdf</w:t>
+      </w:r>
+    </w:p>
+    <w:p>
+      <w:pPr>
+        <w:widowControl w:val="0"/>
+        <w:autoSpaceDE w:val="0"/>
+        <w:autoSpaceDN w:val="0"/>
+        <w:adjustRightInd w:val="0"/>
+        <w:spacing w:after="0" w:line="240" w:lineRule="auto"/>
+        <w:contextualSpacing/>
+      </w:pPr>
+      <w:r>
+        <w:t>Lewis, J. &amp; Jones, J. A. (2016). Fit matters. Korn Ferry Institute, Korn Ferry.</w:t>
+      </w:r>
+    </w:p>
+    <w:p>
+      <w:pPr>
+        <w:widowControl w:val="0"/>
+        <w:autoSpaceDE w:val="0"/>
+        <w:autoSpaceDN w:val="0"/>
+        <w:adjustRightInd w:val="0"/>
+        <w:spacing w:after="0" w:line="240" w:lineRule="auto"/>
+        <w:contextualSpacing/>
+      </w:pPr>
+      <w:r>
+        <w:tab/>
+      </w:r>
+      <w:hyperlink r:id="rId19" w:history="1">
+        <w:r>
+          <w:rPr>
+            <w:rStyle w:val="Hyperlink"/>
+          </w:rPr>
+          <w:t>http://www.kornferry.com/institute/fit-matters</w:t>
+        </w:r>
+      </w:hyperlink>
+    </w:p>
+    <w:p>
+      <w:pPr>
+        <w:widowControl w:val="0"/>
+        <w:autoSpaceDE w:val="0"/>
+        <w:autoSpaceDN w:val="0"/>
+        <w:adjustRightInd w:val="0"/>
+        <w:spacing w:after="0" w:line="240" w:lineRule="auto"/>
+        <w:contextualSpacing/>
+      </w:pPr>
+      <w:r>
+        <w:t xml:space="preserve">Lewis, J., Goff, M., Jones, J. A., </w:t>
+      </w:r>
+      <w:proofErr w:type="spellStart"/>
+      <w:r>
+        <w:t>Hezlett</w:t>
+      </w:r>
+      <w:proofErr w:type="spellEnd"/>
+      <w:r>
+        <w:t xml:space="preserve"> S., Tang, K. Y., Dai, G., </w:t>
+      </w:r>
+      <w:proofErr w:type="spellStart"/>
+      <w:r>
+        <w:t>D’mello</w:t>
+      </w:r>
+      <w:proofErr w:type="spellEnd"/>
+      <w:r>
+        <w:t xml:space="preserve">, S., Henry, L., </w:t>
+      </w:r>
+    </w:p>
+    <w:p>
+      <w:pPr>
+        <w:widowControl w:val="0"/>
+        <w:autoSpaceDE w:val="0"/>
+        <w:autoSpaceDN w:val="0"/>
+        <w:adjustRightInd w:val="0"/>
+        <w:spacing w:after="0" w:line="240" w:lineRule="auto"/>
+        <w:ind w:left="720"/>
+        <w:contextualSpacing/>
+      </w:pPr>
+      <w:proofErr w:type="spellStart"/>
+      <w:r>
+        <w:t>Zes</w:t>
+      </w:r>
+      <w:proofErr w:type="spellEnd"/>
+      <w:r>
+        <w:t xml:space="preserve">, D., Fetzer, J., </w:t>
+      </w:r>
+      <w:proofErr w:type="spellStart"/>
+      <w:r>
+        <w:t>Xie</w:t>
+      </w:r>
+      <w:proofErr w:type="spellEnd"/>
+      <w:r>
+        <w:t xml:space="preserve">, C., &amp; Scheer, P. (2015). Korn Ferry </w:t>
+      </w:r>
+      <w:proofErr w:type="gramStart"/>
+      <w:r>
+        <w:t>four dimensional</w:t>
+      </w:r>
+      <w:proofErr w:type="gramEnd"/>
+      <w:r>
+        <w:t xml:space="preserve"> executive assessment: Research guide and technical manual. </w:t>
+      </w:r>
+      <w:r>
+        <w:t>Version 15.1a—01/2016</w:t>
+      </w:r>
+      <w:r>
+        <w:t xml:space="preserve">, Korn Ferry. </w:t>
+      </w:r>
       <w:hyperlink r:id="rId20" w:history="1">
         <w:r>
           <w:rPr>
@@ -6946,564 +7229,48 @@
     </w:p>
     <w:p>
       <w:pPr>
-        <w:widowControl w:val="0"/>
-        <w:autoSpaceDE w:val="0"/>
-        <w:autoSpaceDN w:val="0"/>
-        <w:adjustRightInd w:val="0"/>
-        <w:spacing w:after="0" w:line="240" w:lineRule="auto"/>
-        <w:contextualSpacing/>
-      </w:pPr>
-      <w:r>
-        <w:lastRenderedPageBreak/>
-        <w:t xml:space="preserve">Blazek, E. S., Jones, J. A., Lewis, J. L, &amp; Orr, J. E. (2016). Predicting financial gains. </w:t>
-      </w:r>
-    </w:p>
-    <w:p>
-      <w:pPr>
-        <w:widowControl w:val="0"/>
-        <w:autoSpaceDE w:val="0"/>
-        <w:autoSpaceDN w:val="0"/>
-        <w:adjustRightInd w:val="0"/>
-        <w:spacing w:after="0" w:line="240" w:lineRule="auto"/>
-        <w:ind w:firstLine="720"/>
-        <w:contextualSpacing/>
-      </w:pPr>
-      <w:r>
-        <w:t>Korn Ferry Institute, Korn Ferry.</w:t>
-      </w:r>
-    </w:p>
-    <w:p>
-      <w:pPr>
-        <w:widowControl w:val="0"/>
-        <w:autoSpaceDE w:val="0"/>
-        <w:autoSpaceDN w:val="0"/>
-        <w:adjustRightInd w:val="0"/>
-        <w:spacing w:after="0" w:line="240" w:lineRule="auto"/>
-        <w:contextualSpacing/>
-      </w:pPr>
-      <w:r>
-        <w:t xml:space="preserve">Blazek, E. S., Jones, J. A., Lewis, J. L, &amp; Orr, J. E. (2016). Leading indicators. Korn </w:t>
-      </w:r>
-    </w:p>
-    <w:p>
-      <w:pPr>
-        <w:widowControl w:val="0"/>
-        <w:autoSpaceDE w:val="0"/>
-        <w:autoSpaceDN w:val="0"/>
-        <w:adjustRightInd w:val="0"/>
-        <w:spacing w:after="0" w:line="240" w:lineRule="auto"/>
-        <w:ind w:firstLine="720"/>
-        <w:contextualSpacing/>
-      </w:pPr>
-      <w:r>
-        <w:t>Ferry Institute, Korn Ferry.</w:t>
-      </w:r>
-    </w:p>
-    <w:p>
-      <w:pPr>
-        <w:widowControl w:val="0"/>
-        <w:autoSpaceDE w:val="0"/>
-        <w:autoSpaceDN w:val="0"/>
-        <w:adjustRightInd w:val="0"/>
-        <w:spacing w:after="0" w:line="240" w:lineRule="auto"/>
-        <w:contextualSpacing/>
-      </w:pPr>
-      <w:r>
-        <w:t xml:space="preserve">Blazek, E. S., Jones, J. A., Lewis, J. L, &amp; Orr, J. E. (2016). Korn Ferry simulations-based </w:t>
-      </w:r>
-    </w:p>
-    <w:p>
-      <w:pPr>
-        <w:widowControl w:val="0"/>
-        <w:autoSpaceDE w:val="0"/>
-        <w:autoSpaceDN w:val="0"/>
-        <w:adjustRightInd w:val="0"/>
-        <w:spacing w:after="0" w:line="240" w:lineRule="auto"/>
-        <w:ind w:firstLine="720"/>
-        <w:contextualSpacing/>
-      </w:pPr>
-      <w:r>
-        <w:t xml:space="preserve">assessments predict CEO success: CEO outcomes research technical paper. Korn </w:t>
-      </w:r>
-    </w:p>
-    <w:p>
-      <w:pPr>
-        <w:widowControl w:val="0"/>
-        <w:autoSpaceDE w:val="0"/>
-        <w:autoSpaceDN w:val="0"/>
-        <w:adjustRightInd w:val="0"/>
-        <w:spacing w:after="0" w:line="240" w:lineRule="auto"/>
-        <w:ind w:firstLine="720"/>
-        <w:contextualSpacing/>
-      </w:pPr>
-      <w:r>
-        <w:t>Ferry Institute, Korn Ferry.</w:t>
-      </w:r>
-    </w:p>
-    <w:p>
-      <w:pPr>
-        <w:spacing w:after="0" w:line="240" w:lineRule="auto"/>
-      </w:pPr>
-      <w:r>
-        <w:t xml:space="preserve">Dai, G., Davies, S., Goff, M., Jones J. A., </w:t>
-      </w:r>
-      <w:proofErr w:type="spellStart"/>
-      <w:r>
-        <w:t>D’Mello</w:t>
-      </w:r>
-      <w:proofErr w:type="spellEnd"/>
-      <w:r>
-        <w:t xml:space="preserve">, S., Orr, J. E., </w:t>
-      </w:r>
-      <w:proofErr w:type="spellStart"/>
-      <w:r>
-        <w:t>Storfer</w:t>
-      </w:r>
-      <w:proofErr w:type="spellEnd"/>
-      <w:r>
-        <w:t xml:space="preserve">, P., &amp; Tang, K. </w:t>
-      </w:r>
-    </w:p>
-    <w:p>
-      <w:pPr>
-        <w:spacing w:after="0" w:line="240" w:lineRule="auto"/>
-        <w:ind w:left="720"/>
-      </w:pPr>
-      <w:r>
-        <w:t xml:space="preserve">Y. (2014). Korn Ferry Leadership Architect: Research guide and technical manual. Version 14.2a—01/2016. </w:t>
-      </w:r>
-      <w:hyperlink r:id="rId21" w:history="1">
-        <w:r>
-          <w:rPr>
-            <w:rStyle w:val="Hyperlink"/>
-          </w:rPr>
-          <w:t>http://www.kornferry.com/technical-manuals</w:t>
-        </w:r>
-      </w:hyperlink>
-    </w:p>
-    <w:p>
-      <w:pPr>
-        <w:spacing w:after="0" w:line="240" w:lineRule="auto"/>
-        <w:contextualSpacing/>
-      </w:pPr>
-      <w:r>
-        <w:t xml:space="preserve">Jones. J. A. &amp; Waller, N. G. (2013). The normal-theory and asymptotic distribution-free </w:t>
-      </w:r>
-    </w:p>
-    <w:p>
-      <w:pPr>
-        <w:spacing w:after="0" w:line="240" w:lineRule="auto"/>
-        <w:ind w:firstLine="720"/>
-        <w:contextualSpacing/>
-      </w:pPr>
-      <w:r>
-        <w:t>(ADF) covariance matrix of standardized r</w:t>
-      </w:r>
-      <w:r>
-        <w:t>egre</w:t>
-      </w:r>
-      <w:r>
-        <w:t xml:space="preserve">ssion coefficients: Theoretical </w:t>
-      </w:r>
-    </w:p>
-    <w:p>
-      <w:pPr>
-        <w:spacing w:after="0" w:line="240" w:lineRule="auto"/>
-        <w:ind w:firstLine="720"/>
-        <w:contextualSpacing/>
-      </w:pPr>
-      <w:r>
-        <w:t>extensions and finite sample b</w:t>
-      </w:r>
-      <w:r>
-        <w:t xml:space="preserve">ehavior. Technical Report 052513. University of </w:t>
-      </w:r>
-    </w:p>
-    <w:p>
-      <w:pPr>
-        <w:spacing w:after="0" w:line="240" w:lineRule="auto"/>
-        <w:ind w:firstLine="720"/>
-        <w:contextualSpacing/>
-      </w:pPr>
-      <w:r>
-        <w:t>Minnesota, Twin Cities.</w:t>
-      </w:r>
-      <w:r>
-        <w:t xml:space="preserve"> </w:t>
-      </w:r>
-    </w:p>
-    <w:p>
-      <w:pPr>
-        <w:spacing w:after="0" w:line="240" w:lineRule="auto"/>
-        <w:ind w:firstLine="720"/>
-        <w:contextualSpacing/>
-      </w:pPr>
-      <w:r>
-        <w:t>http://www.psych.umn.edu/faculty/waller/downloads/techreports/TR052913.pdf</w:t>
-      </w:r>
-    </w:p>
-    <w:p>
-      <w:pPr>
-        <w:widowControl w:val="0"/>
-        <w:autoSpaceDE w:val="0"/>
-        <w:autoSpaceDN w:val="0"/>
-        <w:adjustRightInd w:val="0"/>
-        <w:spacing w:after="0" w:line="240" w:lineRule="auto"/>
-        <w:contextualSpacing/>
-      </w:pPr>
-      <w:r>
-        <w:t>Lewis, J. &amp; Jones, J. A. (2016). Fit matters. Korn Ferry Institute, Korn Ferry.</w:t>
-      </w:r>
-    </w:p>
-    <w:p>
-      <w:pPr>
-        <w:widowControl w:val="0"/>
-        <w:autoSpaceDE w:val="0"/>
-        <w:autoSpaceDN w:val="0"/>
-        <w:adjustRightInd w:val="0"/>
-        <w:spacing w:after="0" w:line="240" w:lineRule="auto"/>
-        <w:contextualSpacing/>
-      </w:pPr>
-      <w:r>
-        <w:tab/>
-      </w:r>
-      <w:hyperlink r:id="rId22" w:history="1">
-        <w:r>
-          <w:rPr>
-            <w:rStyle w:val="Hyperlink"/>
-          </w:rPr>
-          <w:t>http://www.kornferry.com/institute/fit-matters</w:t>
-        </w:r>
-      </w:hyperlink>
-    </w:p>
-    <w:p>
-      <w:pPr>
-        <w:widowControl w:val="0"/>
-        <w:autoSpaceDE w:val="0"/>
-        <w:autoSpaceDN w:val="0"/>
-        <w:adjustRightInd w:val="0"/>
-        <w:spacing w:after="0" w:line="240" w:lineRule="auto"/>
-        <w:contextualSpacing/>
-      </w:pPr>
-      <w:r>
-        <w:t xml:space="preserve">Lewis, J., Goff, M., Jones, J. A., </w:t>
-      </w:r>
-      <w:proofErr w:type="spellStart"/>
-      <w:r>
-        <w:t>Hezlett</w:t>
-      </w:r>
-      <w:proofErr w:type="spellEnd"/>
-      <w:r>
-        <w:t xml:space="preserve"> S., Tang, K. Y., Dai, G., </w:t>
-      </w:r>
-      <w:proofErr w:type="spellStart"/>
-      <w:r>
-        <w:t>D’mello</w:t>
-      </w:r>
-      <w:proofErr w:type="spellEnd"/>
-      <w:r>
-        <w:t xml:space="preserve">, S., Henry, L., </w:t>
-      </w:r>
-    </w:p>
-    <w:p>
-      <w:pPr>
-        <w:widowControl w:val="0"/>
-        <w:autoSpaceDE w:val="0"/>
-        <w:autoSpaceDN w:val="0"/>
-        <w:adjustRightInd w:val="0"/>
-        <w:spacing w:after="0" w:line="240" w:lineRule="auto"/>
-        <w:ind w:left="720"/>
-        <w:contextualSpacing/>
-      </w:pPr>
-      <w:proofErr w:type="spellStart"/>
-      <w:r>
-        <w:t>Zes</w:t>
-      </w:r>
-      <w:proofErr w:type="spellEnd"/>
-      <w:r>
-        <w:t xml:space="preserve">, D., Fetzer, J., </w:t>
-      </w:r>
-      <w:proofErr w:type="spellStart"/>
-      <w:r>
-        <w:t>Xie</w:t>
-      </w:r>
-      <w:proofErr w:type="spellEnd"/>
-      <w:r>
-        <w:t xml:space="preserve">, C., &amp; Scheer, P. (2015). Korn Ferry </w:t>
-      </w:r>
-      <w:proofErr w:type="gramStart"/>
-      <w:r>
-        <w:t>four dimensional</w:t>
-      </w:r>
-      <w:proofErr w:type="gramEnd"/>
-      <w:r>
-        <w:t xml:space="preserve"> executive assessment: Research guide and technical manual. </w:t>
-      </w:r>
-      <w:r>
-        <w:t>Version 15.1a—01/2016</w:t>
-      </w:r>
-      <w:r>
-        <w:t xml:space="preserve">, Korn Ferry. </w:t>
-      </w:r>
-      <w:hyperlink r:id="rId23" w:history="1">
-        <w:r>
-          <w:rPr>
-            <w:rStyle w:val="Hyperlink"/>
-          </w:rPr>
-          <w:t>http://www.kornferry.com/technical-manuals</w:t>
-        </w:r>
-      </w:hyperlink>
-    </w:p>
-    <w:p>
-      <w:pPr>
-        <w:spacing w:after="0" w:line="240" w:lineRule="auto"/>
-        <w:rPr>
-          <w:ins w:id="5" w:author="Jeff Jones" w:date="2019-08-16T10:40:00Z"/>
-          <w:b/>
-        </w:rPr>
-      </w:pPr>
-    </w:p>
-    <w:p>
-      <w:pPr>
-        <w:spacing w:after="0" w:line="240" w:lineRule="auto"/>
-        <w:rPr>
-          <w:ins w:id="6" w:author="Jeff Jones" w:date="2019-08-16T10:40:00Z"/>
-          <w:b/>
-        </w:rPr>
-      </w:pPr>
-      <w:ins w:id="7" w:author="Jeff Jones" w:date="2019-08-16T10:40:00Z">
-        <w:r>
-          <w:rPr>
-            <w:b/>
-            <w:rPrChange w:id="8" w:author="Jeff Jones" w:date="2019-08-16T10:41:00Z">
-              <w:rPr>
-                <w:bCs/>
-              </w:rPr>
-            </w:rPrChange>
-          </w:rPr>
-          <w:t>Patents:</w:t>
-        </w:r>
-      </w:ins>
-    </w:p>
-    <w:p>
-      <w:pPr>
-        <w:spacing w:after="0" w:line="240" w:lineRule="auto"/>
-        <w:rPr>
-          <w:ins w:id="9" w:author="Jeff Jones" w:date="2019-08-16T10:40:00Z"/>
+        <w:spacing w:after="0" w:line="240" w:lineRule="auto"/>
+        <w:rPr>
+          <w:b/>
+        </w:rPr>
+      </w:pPr>
+    </w:p>
+    <w:p>
+      <w:pPr>
+        <w:spacing w:after="0" w:line="240" w:lineRule="auto"/>
+        <w:rPr>
+          <w:b/>
+        </w:rPr>
+      </w:pPr>
+      <w:r>
+        <w:rPr>
+          <w:b/>
+        </w:rPr>
+        <w:t>Patents:</w:t>
+      </w:r>
+    </w:p>
+    <w:p>
+      <w:pPr>
+        <w:spacing w:after="0" w:line="240" w:lineRule="auto"/>
+        <w:rPr>
           <w:rFonts w:eastAsia="Times New Roman"/>
           <w:color w:val="auto"/>
           <w:sz w:val="24"/>
           <w:szCs w:val="24"/>
           <w:lang w:eastAsia="ja-JP"/>
-          <w:rPrChange w:id="10" w:author="Jeff Jones" w:date="2019-08-16T10:41:00Z">
-            <w:rPr>
-              <w:ins w:id="11" w:author="Jeff Jones" w:date="2019-08-16T10:40:00Z"/>
-              <w:rFonts w:ascii="Times New Roman" w:eastAsia="Times New Roman" w:hAnsi="Times New Roman" w:cs="Times New Roman"/>
-              <w:color w:val="auto"/>
-              <w:sz w:val="24"/>
-              <w:szCs w:val="24"/>
-              <w:lang w:eastAsia="ja-JP"/>
-            </w:rPr>
-          </w:rPrChange>
-        </w:rPr>
-      </w:pPr>
-      <w:ins w:id="12" w:author="Jeff Jones" w:date="2019-08-16T10:40:00Z">
-        <w:r>
-          <w:rPr>
-            <w:rFonts w:eastAsia="Times New Roman"/>
-            <w:color w:val="auto"/>
-            <w:sz w:val="24"/>
-            <w:szCs w:val="24"/>
-            <w:lang w:eastAsia="ja-JP"/>
-            <w:rPrChange w:id="13" w:author="Jeff Jones" w:date="2019-08-16T10:41:00Z">
-              <w:rPr>
-                <w:rFonts w:ascii="Times New Roman" w:eastAsia="Times New Roman" w:hAnsi="Times New Roman" w:cs="Times New Roman"/>
-                <w:color w:val="auto"/>
-                <w:sz w:val="24"/>
-                <w:szCs w:val="24"/>
-                <w:lang w:eastAsia="ja-JP"/>
-              </w:rPr>
-            </w:rPrChange>
-          </w:rPr>
-          <w:t>U. S. Patent</w:t>
-        </w:r>
-        <w:r>
-          <w:rPr>
-            <w:rFonts w:eastAsia="Times New Roman"/>
-            <w:color w:val="auto"/>
-            <w:sz w:val="24"/>
-            <w:szCs w:val="24"/>
-            <w:lang w:eastAsia="ja-JP"/>
-            <w:rPrChange w:id="14" w:author="Jeff Jones" w:date="2019-08-16T10:41:00Z">
-              <w:rPr>
-                <w:rFonts w:ascii="Times New Roman" w:eastAsia="Times New Roman" w:hAnsi="Times New Roman" w:cs="Times New Roman"/>
-                <w:color w:val="auto"/>
-                <w:sz w:val="24"/>
-                <w:szCs w:val="24"/>
-                <w:lang w:eastAsia="ja-JP"/>
-              </w:rPr>
-            </w:rPrChange>
-          </w:rPr>
-          <w:t xml:space="preserve"> </w:t>
-        </w:r>
-        <w:r>
-          <w:rPr>
-            <w:rFonts w:eastAsia="Times New Roman"/>
-            <w:color w:val="auto"/>
-            <w:sz w:val="24"/>
-            <w:szCs w:val="24"/>
-            <w:lang w:eastAsia="ja-JP"/>
-            <w:rPrChange w:id="15" w:author="Jeff Jones" w:date="2019-08-16T10:41:00Z">
-              <w:rPr>
-                <w:rFonts w:ascii="Times New Roman" w:eastAsia="Times New Roman" w:hAnsi="Times New Roman" w:cs="Times New Roman"/>
-                <w:color w:val="auto"/>
-                <w:sz w:val="24"/>
-                <w:szCs w:val="24"/>
-                <w:lang w:eastAsia="ja-JP"/>
-              </w:rPr>
-            </w:rPrChange>
-          </w:rPr>
-          <w:t>10</w:t>
-        </w:r>
-      </w:ins>
-      <w:ins w:id="16" w:author="Jeff Jones" w:date="2019-08-16T10:41:00Z">
-        <w:r>
-          <w:rPr>
-            <w:rFonts w:eastAsia="Times New Roman"/>
-            <w:color w:val="auto"/>
-            <w:sz w:val="24"/>
-            <w:szCs w:val="24"/>
-            <w:lang w:eastAsia="ja-JP"/>
-            <w:rPrChange w:id="17" w:author="Jeff Jones" w:date="2019-08-16T10:41:00Z">
-              <w:rPr>
-                <w:rFonts w:ascii="Times New Roman" w:eastAsia="Times New Roman" w:hAnsi="Times New Roman" w:cs="Times New Roman"/>
-                <w:color w:val="auto"/>
-                <w:sz w:val="24"/>
-                <w:szCs w:val="24"/>
-                <w:lang w:eastAsia="ja-JP"/>
-              </w:rPr>
-            </w:rPrChange>
-          </w:rPr>
-          <w:t>,</w:t>
-        </w:r>
-      </w:ins>
-      <w:ins w:id="18" w:author="Jeff Jones" w:date="2019-08-16T10:40:00Z">
-        <w:r>
-          <w:rPr>
-            <w:rFonts w:eastAsia="Times New Roman"/>
-            <w:color w:val="auto"/>
-            <w:sz w:val="24"/>
-            <w:szCs w:val="24"/>
-            <w:lang w:eastAsia="ja-JP"/>
-            <w:rPrChange w:id="19" w:author="Jeff Jones" w:date="2019-08-16T10:41:00Z">
-              <w:rPr>
-                <w:rFonts w:ascii="Times New Roman" w:eastAsia="Times New Roman" w:hAnsi="Times New Roman" w:cs="Times New Roman"/>
-                <w:color w:val="auto"/>
-                <w:sz w:val="24"/>
-                <w:szCs w:val="24"/>
-                <w:lang w:eastAsia="ja-JP"/>
-              </w:rPr>
-            </w:rPrChange>
-          </w:rPr>
-          <w:t>346</w:t>
-        </w:r>
-        <w:r>
-          <w:rPr>
-            <w:rFonts w:eastAsia="Times New Roman"/>
-            <w:color w:val="auto"/>
-            <w:sz w:val="24"/>
-            <w:szCs w:val="24"/>
-            <w:lang w:eastAsia="ja-JP"/>
-            <w:rPrChange w:id="20" w:author="Jeff Jones" w:date="2019-08-16T10:41:00Z">
-              <w:rPr>
-                <w:rFonts w:ascii="Times New Roman" w:eastAsia="Times New Roman" w:hAnsi="Times New Roman" w:cs="Times New Roman"/>
-                <w:color w:val="auto"/>
-                <w:sz w:val="24"/>
-                <w:szCs w:val="24"/>
-                <w:lang w:eastAsia="ja-JP"/>
-              </w:rPr>
-            </w:rPrChange>
-          </w:rPr>
-          <w:t>,</w:t>
-        </w:r>
-        <w:r>
-          <w:rPr>
-            <w:rFonts w:eastAsia="Times New Roman"/>
-            <w:color w:val="auto"/>
-            <w:sz w:val="24"/>
-            <w:szCs w:val="24"/>
-            <w:lang w:eastAsia="ja-JP"/>
-            <w:rPrChange w:id="21" w:author="Jeff Jones" w:date="2019-08-16T10:41:00Z">
-              <w:rPr>
-                <w:rFonts w:ascii="Times New Roman" w:eastAsia="Times New Roman" w:hAnsi="Times New Roman" w:cs="Times New Roman"/>
-                <w:color w:val="auto"/>
-                <w:sz w:val="24"/>
-                <w:szCs w:val="24"/>
-                <w:lang w:eastAsia="ja-JP"/>
-              </w:rPr>
-            </w:rPrChange>
-          </w:rPr>
-          <w:t>804: "</w:t>
-        </w:r>
-      </w:ins>
-      <w:ins w:id="22" w:author="Jeff Jones" w:date="2019-08-16T10:41:00Z">
-        <w:r>
-          <w:rPr>
-            <w:rFonts w:eastAsia="Times New Roman"/>
-            <w:color w:val="auto"/>
-            <w:sz w:val="24"/>
-            <w:szCs w:val="24"/>
-            <w:lang w:eastAsia="ja-JP"/>
-            <w:rPrChange w:id="23" w:author="Jeff Jones" w:date="2019-08-16T10:41:00Z">
-              <w:rPr>
-                <w:rFonts w:ascii="Times New Roman" w:eastAsia="Times New Roman" w:hAnsi="Times New Roman" w:cs="Times New Roman"/>
-                <w:color w:val="auto"/>
-                <w:sz w:val="24"/>
-                <w:szCs w:val="24"/>
-                <w:lang w:eastAsia="ja-JP"/>
-              </w:rPr>
-            </w:rPrChange>
-          </w:rPr>
-          <w:fldChar w:fldCharType="begin"/>
-        </w:r>
-        <w:r>
-          <w:rPr>
-            <w:rFonts w:eastAsia="Times New Roman"/>
-            <w:color w:val="auto"/>
-            <w:sz w:val="24"/>
-            <w:szCs w:val="24"/>
-            <w:lang w:eastAsia="ja-JP"/>
-            <w:rPrChange w:id="24" w:author="Jeff Jones" w:date="2019-08-16T10:41:00Z">
-              <w:rPr>
-                <w:rFonts w:ascii="Times New Roman" w:eastAsia="Times New Roman" w:hAnsi="Times New Roman" w:cs="Times New Roman"/>
-                <w:color w:val="auto"/>
-                <w:sz w:val="24"/>
-                <w:szCs w:val="24"/>
-                <w:lang w:eastAsia="ja-JP"/>
-              </w:rPr>
-            </w:rPrChange>
-          </w:rPr>
-          <w:instrText xml:space="preserve"> HYPERLINK "https://patents.justia.com/patent/10346804" </w:instrText>
-        </w:r>
-        <w:r>
-          <w:rPr>
-            <w:rFonts w:eastAsia="Times New Roman"/>
-            <w:color w:val="auto"/>
-            <w:sz w:val="24"/>
-            <w:szCs w:val="24"/>
-            <w:lang w:eastAsia="ja-JP"/>
-            <w:rPrChange w:id="25" w:author="Jeff Jones" w:date="2019-08-16T10:41:00Z">
-              <w:rPr>
-                <w:rFonts w:ascii="Times New Roman" w:eastAsia="Times New Roman" w:hAnsi="Times New Roman" w:cs="Times New Roman"/>
-                <w:color w:val="auto"/>
-                <w:sz w:val="24"/>
-                <w:szCs w:val="24"/>
-                <w:lang w:eastAsia="ja-JP"/>
-              </w:rPr>
-            </w:rPrChange>
-          </w:rPr>
-          <w:fldChar w:fldCharType="separate"/>
-        </w:r>
+        </w:rPr>
+      </w:pPr>
+      <w:r>
+        <w:rPr>
+          <w:rFonts w:eastAsia="Times New Roman"/>
+          <w:color w:val="auto"/>
+          <w:sz w:val="24"/>
+          <w:szCs w:val="24"/>
+          <w:lang w:eastAsia="ja-JP"/>
+        </w:rPr>
+        <w:t>U. S. Patent 10,346,804: "</w:t>
+      </w:r>
+      <w:hyperlink r:id="rId21" w:history="1">
         <w:r>
           <w:rPr>
             <w:rStyle w:val="Hyperlink"/>
@@ -7511,145 +7278,20 @@
             <w:sz w:val="24"/>
             <w:szCs w:val="24"/>
             <w:lang w:eastAsia="ja-JP"/>
-            <w:rPrChange w:id="26" w:author="Jeff Jones" w:date="2019-08-16T10:41:00Z">
-              <w:rPr>
-                <w:rStyle w:val="Hyperlink"/>
-                <w:rFonts w:ascii="Times New Roman" w:eastAsia="Times New Roman" w:hAnsi="Times New Roman" w:cs="Times New Roman"/>
-                <w:b/>
-                <w:bCs/>
-                <w:sz w:val="24"/>
-                <w:szCs w:val="24"/>
-                <w:lang w:eastAsia="ja-JP"/>
-              </w:rPr>
-            </w:rPrChange>
           </w:rPr>
           <w:t>Determining job applicant fit score</w:t>
         </w:r>
-        <w:r>
-          <w:rPr>
-            <w:rFonts w:eastAsia="Times New Roman"/>
-            <w:color w:val="auto"/>
-            <w:sz w:val="24"/>
-            <w:szCs w:val="24"/>
-            <w:lang w:eastAsia="ja-JP"/>
-            <w:rPrChange w:id="27" w:author="Jeff Jones" w:date="2019-08-16T10:41:00Z">
-              <w:rPr>
-                <w:rFonts w:ascii="Times New Roman" w:eastAsia="Times New Roman" w:hAnsi="Times New Roman" w:cs="Times New Roman"/>
-                <w:color w:val="auto"/>
-                <w:sz w:val="24"/>
-                <w:szCs w:val="24"/>
-                <w:lang w:eastAsia="ja-JP"/>
-              </w:rPr>
-            </w:rPrChange>
-          </w:rPr>
-          <w:fldChar w:fldCharType="end"/>
-        </w:r>
-      </w:ins>
-      <w:ins w:id="28" w:author="Jeff Jones" w:date="2019-08-16T10:40:00Z">
-        <w:r>
-          <w:rPr>
-            <w:rFonts w:eastAsia="Times New Roman"/>
-            <w:color w:val="auto"/>
-            <w:sz w:val="24"/>
-            <w:szCs w:val="24"/>
-            <w:lang w:eastAsia="ja-JP"/>
-            <w:rPrChange w:id="29" w:author="Jeff Jones" w:date="2019-08-16T10:41:00Z">
-              <w:rPr>
-                <w:rFonts w:ascii="Times New Roman" w:eastAsia="Times New Roman" w:hAnsi="Times New Roman" w:cs="Times New Roman"/>
-                <w:color w:val="auto"/>
-                <w:sz w:val="24"/>
-                <w:szCs w:val="24"/>
-                <w:lang w:eastAsia="ja-JP"/>
-              </w:rPr>
-            </w:rPrChange>
-          </w:rPr>
-          <w:t xml:space="preserve">", </w:t>
-        </w:r>
-      </w:ins>
-      <w:ins w:id="30" w:author="Jeff Jones" w:date="2019-08-16T10:41:00Z">
-        <w:r>
-          <w:rPr>
-            <w:rFonts w:eastAsia="Times New Roman"/>
-            <w:color w:val="auto"/>
-            <w:sz w:val="24"/>
-            <w:szCs w:val="24"/>
-            <w:lang w:eastAsia="ja-JP"/>
-            <w:rPrChange w:id="31" w:author="Jeff Jones" w:date="2019-08-16T10:41:00Z">
-              <w:rPr>
-                <w:rFonts w:ascii="Times New Roman" w:eastAsia="Times New Roman" w:hAnsi="Times New Roman" w:cs="Times New Roman"/>
-                <w:color w:val="auto"/>
-                <w:sz w:val="24"/>
-                <w:szCs w:val="24"/>
-                <w:lang w:eastAsia="ja-JP"/>
-              </w:rPr>
-            </w:rPrChange>
-          </w:rPr>
-          <w:t>July 9</w:t>
-        </w:r>
-      </w:ins>
-      <w:ins w:id="32" w:author="Jeff Jones" w:date="2019-08-16T10:40:00Z">
-        <w:r>
-          <w:rPr>
-            <w:rFonts w:eastAsia="Times New Roman"/>
-            <w:color w:val="auto"/>
-            <w:sz w:val="24"/>
-            <w:szCs w:val="24"/>
-            <w:lang w:eastAsia="ja-JP"/>
-            <w:rPrChange w:id="33" w:author="Jeff Jones" w:date="2019-08-16T10:41:00Z">
-              <w:rPr>
-                <w:rFonts w:ascii="Times New Roman" w:eastAsia="Times New Roman" w:hAnsi="Times New Roman" w:cs="Times New Roman"/>
-                <w:color w:val="auto"/>
-                <w:sz w:val="24"/>
-                <w:szCs w:val="24"/>
-                <w:lang w:eastAsia="ja-JP"/>
-              </w:rPr>
-            </w:rPrChange>
-          </w:rPr>
-          <w:t xml:space="preserve">, </w:t>
-        </w:r>
-      </w:ins>
-      <w:ins w:id="34" w:author="Jeff Jones" w:date="2019-08-16T10:41:00Z">
-        <w:r>
-          <w:rPr>
-            <w:rFonts w:eastAsia="Times New Roman"/>
-            <w:color w:val="auto"/>
-            <w:sz w:val="24"/>
-            <w:szCs w:val="24"/>
-            <w:lang w:eastAsia="ja-JP"/>
-            <w:rPrChange w:id="35" w:author="Jeff Jones" w:date="2019-08-16T10:41:00Z">
-              <w:rPr>
-                <w:rFonts w:ascii="Times New Roman" w:eastAsia="Times New Roman" w:hAnsi="Times New Roman" w:cs="Times New Roman"/>
-                <w:color w:val="auto"/>
-                <w:sz w:val="24"/>
-                <w:szCs w:val="24"/>
-                <w:lang w:eastAsia="ja-JP"/>
-              </w:rPr>
-            </w:rPrChange>
-          </w:rPr>
-          <w:t>2019</w:t>
-        </w:r>
-      </w:ins>
-      <w:ins w:id="36" w:author="Jeff Jones" w:date="2019-08-16T10:40:00Z">
-        <w:r>
-          <w:rPr>
-            <w:rFonts w:eastAsia="Times New Roman"/>
-            <w:color w:val="auto"/>
-            <w:sz w:val="24"/>
-            <w:szCs w:val="24"/>
-            <w:lang w:eastAsia="ja-JP"/>
-            <w:rPrChange w:id="37" w:author="Jeff Jones" w:date="2019-08-16T10:41:00Z">
-              <w:rPr>
-                <w:rFonts w:ascii="Times New Roman" w:eastAsia="Times New Roman" w:hAnsi="Times New Roman" w:cs="Times New Roman"/>
-                <w:color w:val="auto"/>
-                <w:sz w:val="24"/>
-                <w:szCs w:val="24"/>
-                <w:lang w:eastAsia="ja-JP"/>
-              </w:rPr>
-            </w:rPrChange>
-          </w:rPr>
-          <w:t>.</w:t>
-        </w:r>
-      </w:ins>
+      </w:hyperlink>
+      <w:r>
+        <w:rPr>
+          <w:rFonts w:eastAsia="Times New Roman"/>
+          <w:color w:val="auto"/>
+          <w:sz w:val="24"/>
+          <w:szCs w:val="24"/>
+          <w:lang w:eastAsia="ja-JP"/>
+        </w:rPr>
+        <w:t>", July 9, 2019.</w:t>
+      </w:r>
     </w:p>
     <w:p>
       <w:pPr>
@@ -7696,8 +7338,6 @@
       <w:r>
         <w:br w:type="page"/>
       </w:r>
-      <w:bookmarkStart w:id="38" w:name="_GoBack"/>
-      <w:bookmarkEnd w:id="38"/>
     </w:p>
     <w:p>
       <w:pPr>
@@ -8115,7 +7755,7 @@
         <w:spacing w:line="240" w:lineRule="auto"/>
         <w:ind w:firstLine="720"/>
       </w:pPr>
-      <w:hyperlink r:id="rId24" w:history="1">
+      <w:hyperlink r:id="rId22" w:history="1">
         <w:r>
           <w:rPr>
             <w:rStyle w:val="Hyperlink"/>
@@ -9453,12 +9093,12 @@
       </w:pPr>
     </w:p>
     <w:sectPr>
-      <w:headerReference w:type="even" r:id="rId25"/>
-      <w:headerReference w:type="default" r:id="rId26"/>
-      <w:footerReference w:type="even" r:id="rId27"/>
-      <w:footerReference w:type="default" r:id="rId28"/>
-      <w:headerReference w:type="first" r:id="rId29"/>
-      <w:footerReference w:type="first" r:id="rId30"/>
+      <w:headerReference w:type="even" r:id="rId23"/>
+      <w:headerReference w:type="default" r:id="rId24"/>
+      <w:footerReference w:type="even" r:id="rId25"/>
+      <w:footerReference w:type="default" r:id="rId26"/>
+      <w:headerReference w:type="first" r:id="rId27"/>
+      <w:footerReference w:type="first" r:id="rId28"/>
       <w:pgSz w:w="12240" w:h="15840"/>
       <w:pgMar w:top="1098" w:right="1440" w:bottom="1440" w:left="1440" w:header="720" w:footer="720" w:gutter="0"/>
       <w:pgNumType w:start="1"/>
@@ -9466,102 +9106,6 @@
     </w:sectPr>
   </w:body>
 </w:document>
-</file>
-
-<file path=word/comments.xml><?xml version="1.0" encoding="utf-8"?>
-<w:comments xmlns:wpc="http://schemas.microsoft.com/office/word/2010/wordprocessingCanvas" xmlns:cx="http://schemas.microsoft.com/office/drawing/2014/chartex" xmlns:cx1="http://schemas.microsoft.com/office/drawing/2015/9/8/chartex" xmlns:cx2="http://schemas.microsoft.com/office/drawing/2015/10/21/chartex" xmlns:cx3="http://schemas.microsoft.com/office/drawing/2016/5/9/chartex" xmlns:cx4="http://schemas.microsoft.com/office/drawing/2016/5/10/chartex" xmlns:cx5="http://schemas.microsoft.com/office/drawing/2016/5/11/chartex" xmlns:cx6="http://schemas.microsoft.com/office/drawing/2016/5/12/chartex" xmlns:cx7="http://schemas.microsoft.com/office/drawing/2016/5/13/chartex" xmlns:cx8="http://schemas.microsoft.com/office/drawing/2016/5/14/chartex" xmlns:mc="http://schemas.openxmlformats.org/markup-compatibility/2006" xmlns:aink="http://schemas.microsoft.com/office/drawing/2016/ink" xmlns:am3d="http://schemas.microsoft.com/office/drawing/2017/model3d" xmlns:o="urn:schemas-microsoft-com:office:office" xmlns:r="http://schemas.openxmlformats.org/officeDocument/2006/relationships" xmlns:m="http://schemas.openxmlformats.org/officeDocument/2006/math" xmlns:v="urn:schemas-microsoft-com:vml" xmlns:wp14="http://schemas.microsoft.com/office/word/2010/wordprocessingDrawing" xmlns:wp="http://schemas.openxmlformats.org/drawingml/2006/wordprocessingDrawing" xmlns:w10="urn:schemas-microsoft-com:office:word" xmlns:w="http://schemas.openxmlformats.org/wordprocessingml/2006/main" xmlns:w14="http://schemas.microsoft.com/office/word/2010/wordml" xmlns:w15="http://schemas.microsoft.com/office/word/2012/wordml" xmlns:w16cid="http://schemas.microsoft.com/office/word/2016/wordml/cid" xmlns:w16se="http://schemas.microsoft.com/office/word/2015/wordml/symex" xmlns:wpg="http://schemas.microsoft.com/office/word/2010/wordprocessingGroup" xmlns:wpi="http://schemas.microsoft.com/office/word/2010/wordprocessingInk" xmlns:wne="http://schemas.microsoft.com/office/word/2006/wordml" xmlns:wps="http://schemas.microsoft.com/office/word/2010/wordprocessingShape" mc:Ignorable="w14 w15 w16se w16cid wp14">
-  <w:comment w:id="0" w:author="Jeff Jones" w:date="2019-08-16T10:27:00Z" w:initials="JJ">
-    <w:p>
-      <w:pPr>
-        <w:pStyle w:val="CommentText"/>
-      </w:pPr>
-      <w:r>
-        <w:rPr>
-          <w:rStyle w:val="CommentReference"/>
-        </w:rPr>
-        <w:annotationRef/>
-      </w:r>
-      <w:r>
-        <w:t>Should we be giving citations for these packages??</w:t>
-      </w:r>
-    </w:p>
-  </w:comment>
-  <w:comment w:id="3" w:author="Jeff Jones" w:date="2019-08-16T10:29:00Z" w:initials="JJ">
-    <w:p>
-      <w:pPr>
-        <w:pStyle w:val="CommentText"/>
-      </w:pPr>
-      <w:r>
-        <w:rPr>
-          <w:rStyle w:val="CommentReference"/>
-        </w:rPr>
-        <w:annotationRef/>
-      </w:r>
-      <w:r>
-        <w:t xml:space="preserve">These would definitely work… was </w:t>
-      </w:r>
-      <w:proofErr w:type="spellStart"/>
-      <w:r>
-        <w:t>gonna</w:t>
-      </w:r>
-      <w:proofErr w:type="spellEnd"/>
-      <w:r>
-        <w:t xml:space="preserve"> recommend a simple method like regression so we don’t have deer in headlights look… but we can go with shock and awe too </w:t>
-      </w:r>
-      <w:r>
-        <w:sym w:font="Wingdings" w:char="F04A"/>
-      </w:r>
-    </w:p>
-  </w:comment>
-  <w:comment w:id="4" w:author="Jeff Jones" w:date="2019-08-16T10:31:00Z" w:initials="JJ">
-    <w:p>
-      <w:pPr>
-        <w:pStyle w:val="CommentText"/>
-      </w:pPr>
-      <w:r>
-        <w:rPr>
-          <w:rStyle w:val="CommentReference"/>
-        </w:rPr>
-        <w:annotationRef/>
-      </w:r>
-      <w:r>
-        <w:t>You have ‘stop words’ and ‘</w:t>
-      </w:r>
-      <w:proofErr w:type="spellStart"/>
-      <w:r>
-        <w:t>stopwords</w:t>
-      </w:r>
-      <w:proofErr w:type="spellEnd"/>
-      <w:r>
-        <w:t>’</w:t>
-      </w:r>
-      <w:proofErr w:type="gramStart"/>
-      <w:r>
-        <w:t xml:space="preserve"> ..</w:t>
-      </w:r>
-      <w:proofErr w:type="gramEnd"/>
-      <w:r>
-        <w:t xml:space="preserve"> I know one instance is the package name, but others are not…</w:t>
-      </w:r>
-    </w:p>
-  </w:comment>
-</w:comments>
-</file>
-
-<file path=word/commentsExtended.xml><?xml version="1.0" encoding="utf-8"?>
-<w15:commentsEx xmlns:wpc="http://schemas.microsoft.com/office/word/2010/wordprocessingCanvas" xmlns:cx="http://schemas.microsoft.com/office/drawing/2014/chartex" xmlns:cx1="http://schemas.microsoft.com/office/drawing/2015/9/8/chartex" xmlns:cx2="http://schemas.microsoft.com/office/drawing/2015/10/21/chartex" xmlns:cx3="http://schemas.microsoft.com/office/drawing/2016/5/9/chartex" xmlns:cx4="http://schemas.microsoft.com/office/drawing/2016/5/10/chartex" xmlns:cx5="http://schemas.microsoft.com/office/drawing/2016/5/11/chartex" xmlns:cx6="http://schemas.microsoft.com/office/drawing/2016/5/12/chartex" xmlns:cx7="http://schemas.microsoft.com/office/drawing/2016/5/13/chartex" xmlns:cx8="http://schemas.microsoft.com/office/drawing/2016/5/14/chartex" xmlns:mc="http://schemas.openxmlformats.org/markup-compatibility/2006" xmlns:aink="http://schemas.microsoft.com/office/drawing/2016/ink" xmlns:am3d="http://schemas.microsoft.com/office/drawing/2017/model3d" xmlns:o="urn:schemas-microsoft-com:office:office" xmlns:r="http://schemas.openxmlformats.org/officeDocument/2006/relationships" xmlns:m="http://schemas.openxmlformats.org/officeDocument/2006/math" xmlns:v="urn:schemas-microsoft-com:vml" xmlns:wp14="http://schemas.microsoft.com/office/word/2010/wordprocessingDrawing" xmlns:wp="http://schemas.openxmlformats.org/drawingml/2006/wordprocessingDrawing" xmlns:w10="urn:schemas-microsoft-com:office:word" xmlns:w="http://schemas.openxmlformats.org/wordprocessingml/2006/main" xmlns:w14="http://schemas.microsoft.com/office/word/2010/wordml" xmlns:w15="http://schemas.microsoft.com/office/word/2012/wordml" xmlns:w16cid="http://schemas.microsoft.com/office/word/2016/wordml/cid" xmlns:w16se="http://schemas.microsoft.com/office/word/2015/wordml/symex" xmlns:wpg="http://schemas.microsoft.com/office/word/2010/wordprocessingGroup" xmlns:wpi="http://schemas.microsoft.com/office/word/2010/wordprocessingInk" xmlns:wne="http://schemas.microsoft.com/office/word/2006/wordml" xmlns:wps="http://schemas.microsoft.com/office/word/2010/wordprocessingShape" mc:Ignorable="w14 w15 w16se w16cid wp14">
-  <w15:commentEx w15:paraId="4F5C91DB" w15:done="0"/>
-  <w15:commentEx w15:paraId="31A5D9A7" w15:done="0"/>
-  <w15:commentEx w15:paraId="22DE9DAB" w15:done="0"/>
-</w15:commentsEx>
-</file>
-
-<file path=word/commentsIds.xml><?xml version="1.0" encoding="utf-8"?>
-<w16cid:commentsIds xmlns:wpc="http://schemas.microsoft.com/office/word/2010/wordprocessingCanvas" xmlns:cx="http://schemas.microsoft.com/office/drawing/2014/chartex" xmlns:cx1="http://schemas.microsoft.com/office/drawing/2015/9/8/chartex" xmlns:cx2="http://schemas.microsoft.com/office/drawing/2015/10/21/chartex" xmlns:cx3="http://schemas.microsoft.com/office/drawing/2016/5/9/chartex" xmlns:cx4="http://schemas.microsoft.com/office/drawing/2016/5/10/chartex" xmlns:cx5="http://schemas.microsoft.com/office/drawing/2016/5/11/chartex" xmlns:cx6="http://schemas.microsoft.com/office/drawing/2016/5/12/chartex" xmlns:cx7="http://schemas.microsoft.com/office/drawing/2016/5/13/chartex" xmlns:cx8="http://schemas.microsoft.com/office/drawing/2016/5/14/chartex" xmlns:mc="http://schemas.openxmlformats.org/markup-compatibility/2006" xmlns:aink="http://schemas.microsoft.com/office/drawing/2016/ink" xmlns:am3d="http://schemas.microsoft.com/office/drawing/2017/model3d" xmlns:o="urn:schemas-microsoft-com:office:office" xmlns:r="http://schemas.openxmlformats.org/officeDocument/2006/relationships" xmlns:m="http://schemas.openxmlformats.org/officeDocument/2006/math" xmlns:v="urn:schemas-microsoft-com:vml" xmlns:wp14="http://schemas.microsoft.com/office/word/2010/wordprocessingDrawing" xmlns:wp="http://schemas.openxmlformats.org/drawingml/2006/wordprocessingDrawing" xmlns:w10="urn:schemas-microsoft-com:office:word" xmlns:w="http://schemas.openxmlformats.org/wordprocessingml/2006/main" xmlns:w14="http://schemas.microsoft.com/office/word/2010/wordml" xmlns:w15="http://schemas.microsoft.com/office/word/2012/wordml" xmlns:w16cid="http://schemas.microsoft.com/office/word/2016/wordml/cid" xmlns:w16se="http://schemas.microsoft.com/office/word/2015/wordml/symex" xmlns:wpg="http://schemas.microsoft.com/office/word/2010/wordprocessingGroup" xmlns:wpi="http://schemas.microsoft.com/office/word/2010/wordprocessingInk" xmlns:wne="http://schemas.microsoft.com/office/word/2006/wordml" xmlns:wps="http://schemas.microsoft.com/office/word/2010/wordprocessingShape" mc:Ignorable="w14 w15 w16se w16cid wp14">
-  <w16cid:commentId w16cid:paraId="4F5C91DB" w16cid:durableId="21010379"/>
-  <w16cid:commentId w16cid:paraId="31A5D9A7" w16cid:durableId="21010403"/>
-  <w16cid:commentId w16cid:paraId="22DE9DAB" w16cid:durableId="21010493"/>
-</w16cid:commentsIds>
 </file>
 
 <file path=word/endnotes.xml><?xml version="1.0" encoding="utf-8"?>
@@ -9887,14 +9431,6 @@
     <w:abstractNumId w:val="0"/>
   </w:num>
 </w:numbering>
-</file>
-
-<file path=word/people.xml><?xml version="1.0" encoding="utf-8"?>
-<w15:people xmlns:wpc="http://schemas.microsoft.com/office/word/2010/wordprocessingCanvas" xmlns:cx="http://schemas.microsoft.com/office/drawing/2014/chartex" xmlns:cx1="http://schemas.microsoft.com/office/drawing/2015/9/8/chartex" xmlns:cx2="http://schemas.microsoft.com/office/drawing/2015/10/21/chartex" xmlns:cx3="http://schemas.microsoft.com/office/drawing/2016/5/9/chartex" xmlns:cx4="http://schemas.microsoft.com/office/drawing/2016/5/10/chartex" xmlns:cx5="http://schemas.microsoft.com/office/drawing/2016/5/11/chartex" xmlns:cx6="http://schemas.microsoft.com/office/drawing/2016/5/12/chartex" xmlns:cx7="http://schemas.microsoft.com/office/drawing/2016/5/13/chartex" xmlns:cx8="http://schemas.microsoft.com/office/drawing/2016/5/14/chartex" xmlns:mc="http://schemas.openxmlformats.org/markup-compatibility/2006" xmlns:aink="http://schemas.microsoft.com/office/drawing/2016/ink" xmlns:am3d="http://schemas.microsoft.com/office/drawing/2017/model3d" xmlns:o="urn:schemas-microsoft-com:office:office" xmlns:r="http://schemas.openxmlformats.org/officeDocument/2006/relationships" xmlns:m="http://schemas.openxmlformats.org/officeDocument/2006/math" xmlns:v="urn:schemas-microsoft-com:vml" xmlns:wp14="http://schemas.microsoft.com/office/word/2010/wordprocessingDrawing" xmlns:wp="http://schemas.openxmlformats.org/drawingml/2006/wordprocessingDrawing" xmlns:w10="urn:schemas-microsoft-com:office:word" xmlns:w="http://schemas.openxmlformats.org/wordprocessingml/2006/main" xmlns:w14="http://schemas.microsoft.com/office/word/2010/wordml" xmlns:w15="http://schemas.microsoft.com/office/word/2012/wordml" xmlns:w16cid="http://schemas.microsoft.com/office/word/2016/wordml/cid" xmlns:w16se="http://schemas.microsoft.com/office/word/2015/wordml/symex" xmlns:wpg="http://schemas.microsoft.com/office/word/2010/wordprocessingGroup" xmlns:wpi="http://schemas.microsoft.com/office/word/2010/wordprocessingInk" xmlns:wne="http://schemas.microsoft.com/office/word/2006/wordml" xmlns:wps="http://schemas.microsoft.com/office/word/2010/wordprocessingShape" mc:Ignorable="w14 w15 w16se w16cid wp14">
-  <w15:person w15:author="Jeff Jones">
-    <w15:presenceInfo w15:providerId="AD" w15:userId="S::jeff.jones@kornferry.com::5103acf6-2d8d-4cdf-ae9f-54e0fd881126"/>
-  </w15:person>
-</w15:people>
 </file>
 
 <file path=word/styles.xml><?xml version="1.0" encoding="utf-8"?>
@@ -10400,6 +9936,7 @@
   <w:style w:type="character" w:default="1" w:styleId="DefaultParagraphFont">
     <w:name w:val="Default Paragraph Font"/>
     <w:uiPriority w:val="1"/>
+    <w:semiHidden/>
     <w:unhideWhenUsed/>
   </w:style>
   <w:style w:type="table" w:default="1" w:styleId="TableNormal">

</xml_diff>